<commit_message>
docx_document: convert most common font formatting to classes (omit highlight and color for now)
</commit_message>
<xml_diff>
--- a/tests/Projects/Exemplar/sources/Naïve Styles.docx
+++ b/tests/Projects/Exemplar/sources/Naïve Styles.docx
@@ -83,7 +83,84 @@
         <w:t>qui</w:t>
       </w:r>
       <w:r>
-        <w:t xml:space="preserve"> dolorem ipsum quia dolor sit amet, consectetur, adipisci velit...”</w:t>
+        <w:t xml:space="preserve"> </w:t>
+      </w:r>
+      <w:r>
+        <w:rPr>
+          <w:u w:val="single"/>
+        </w:rPr>
+        <w:t>dolorem</w:t>
+      </w:r>
+      <w:r>
+        <w:t xml:space="preserve"> </w:t>
+      </w:r>
+      <w:r>
+        <w:rPr>
+          <w:u w:val="double"/>
+        </w:rPr>
+        <w:t>ipsum</w:t>
+      </w:r>
+      <w:r>
+        <w:t xml:space="preserve"> </w:t>
+      </w:r>
+      <w:r>
+        <w:rPr>
+          <w:u w:val="words"/>
+        </w:rPr>
+        <w:t>quia</w:t>
+      </w:r>
+      <w:r>
+        <w:t xml:space="preserve"> </w:t>
+      </w:r>
+      <w:r>
+        <w:rPr>
+          <w:smallCaps/>
+        </w:rPr>
+        <w:t>dolor</w:t>
+      </w:r>
+      <w:r>
+        <w:t xml:space="preserve"> </w:t>
+      </w:r>
+      <w:r>
+        <w:rPr>
+          <w:strike/>
+        </w:rPr>
+        <w:t>sit</w:t>
+      </w:r>
+      <w:r>
+        <w:t xml:space="preserve"> </w:t>
+      </w:r>
+      <w:r>
+        <w:rPr>
+          <w:dstrike/>
+        </w:rPr>
+        <w:t>amet</w:t>
+      </w:r>
+      <w:r>
+        <w:t xml:space="preserve">, </w:t>
+      </w:r>
+      <w:r>
+        <w:rPr>
+          <w:vanish/>
+        </w:rPr>
+        <w:t>consectetur,</w:t>
+      </w:r>
+      <w:r>
+        <w:rPr>
+          <w:vanish/>
+        </w:rPr>
+        <w:t xml:space="preserve"> </w:t>
+      </w:r>
+      <w:bookmarkStart w:id="0" w:name="_GoBack"/>
+      <w:bookmarkEnd w:id="0"/>
+      <w:r>
+        <w:rPr>
+          <w:caps/>
+        </w:rPr>
+        <w:t>adipisci</w:t>
+      </w:r>
+      <w:r>
+        <w:t xml:space="preserve"> velit...”</w:t>
       </w:r>
       <w:r>
         <w:t xml:space="preserve"> [line break]</w:t>
@@ -178,8 +255,6 @@
     </w:p>
     <w:p/>
     <w:p>
-      <w:bookmarkStart w:id="0" w:name="_GoBack"/>
-      <w:bookmarkEnd w:id="0"/>
       <w:r>
         <w:t>The following should be an ordered list.</w:t>
       </w:r>
@@ -1820,6 +1895,17 @@
       <w:contextualSpacing/>
     </w:pPr>
   </w:style>
+  <w:style w:type="character" w:styleId="Emphasis">
+    <w:name w:val="Emphasis"/>
+    <w:basedOn w:val="DefaultParagraphFont"/>
+    <w:uiPriority w:val="20"/>
+    <w:qFormat/>
+    <w:rsid w:val="00DD05E6"/>
+    <w:rPr>
+      <w:i/>
+      <w:iCs/>
+    </w:rPr>
+  </w:style>
 </w:styles>
 </file>
 

</xml_diff>

<commit_message>
converted naïve bulleted and numbered lists in DOCX to <ul> and <ol> in pub:document. This method is reasonably efficient and works for the simple one-level case.
</commit_message>
<xml_diff>
--- a/tests/Projects/Exemplar/sources/Naïve Styles.docx
+++ b/tests/Projects/Exemplar/sources/Naïve Styles.docx
@@ -151,8 +151,6 @@
         </w:rPr>
         <w:t xml:space="preserve"> </w:t>
       </w:r>
-      <w:bookmarkStart w:id="0" w:name="_GoBack"/>
-      <w:bookmarkEnd w:id="0"/>
       <w:r>
         <w:rPr>
           <w:caps/>
@@ -169,7 +167,58 @@
         <w:br/>
       </w:r>
       <w:r>
-        <w:t>“There is no one who loves pain itself, who seeks after it and wants to have it, simply because it is pain...”</w:t>
+        <w:t>“</w:t>
+      </w:r>
+      <w:r>
+        <w:rPr>
+          <w:highlight w:val="yellow"/>
+        </w:rPr>
+        <w:t>There</w:t>
+      </w:r>
+      <w:r>
+        <w:t xml:space="preserve"> is </w:t>
+      </w:r>
+      <w:r>
+        <w:rPr>
+          <w:color w:val="FF0000"/>
+        </w:rPr>
+        <w:t>no</w:t>
+      </w:r>
+      <w:r>
+        <w:t xml:space="preserve"> </w:t>
+      </w:r>
+      <w:r>
+        <w:rPr>
+          <w:color w:val="929292"/>
+        </w:rPr>
+        <w:t>one</w:t>
+      </w:r>
+      <w:r>
+        <w:t xml:space="preserve"> </w:t>
+      </w:r>
+      <w:r>
+        <w:rPr>
+          <w:color w:val="817793"/>
+        </w:rPr>
+        <w:t>who</w:t>
+      </w:r>
+      <w:r>
+        <w:t xml:space="preserve"> </w:t>
+      </w:r>
+      <w:r>
+        <w:rPr>
+          <w:color w:val="FFFFFF" w:themeColor="background1"/>
+          <w:highlight w:val="blue"/>
+        </w:rPr>
+        <w:t>loves</w:t>
+      </w:r>
+      <w:r>
+        <w:t xml:space="preserve"> </w:t>
+      </w:r>
+      <w:bookmarkStart w:id="0" w:name="_GoBack"/>
+      <w:bookmarkEnd w:id="0"/>
+      <w:r>
+        <w:t>pain itself, who seeks after it and wants to have it, simply because it is pain...”</w:t>
       </w:r>
     </w:p>
     <w:p/>

</xml_diff>

<commit_message>
Naïve Styles.docx updated — this is a good test file for the naïve use of styles in Word.
</commit_message>
<xml_diff>
--- a/tests/Projects/Exemplar/sources/Naïve Styles.docx
+++ b/tests/Projects/Exemplar/sources/Naïve Styles.docx
@@ -213,12 +213,7 @@
         <w:t>loves</w:t>
       </w:r>
       <w:r>
-        <w:t xml:space="preserve"> </w:t>
-      </w:r>
-      <w:bookmarkStart w:id="0" w:name="_GoBack"/>
-      <w:bookmarkEnd w:id="0"/>
-      <w:r>
-        <w:t>pain itself, who seeks after it and wants to have it, simply because it is pain...”</w:t>
+        <w:t xml:space="preserve"> pain itself, who seeks after it and wants to have it, simply because it is pain...”</w:t>
       </w:r>
     </w:p>
     <w:p/>
@@ -299,7 +294,12 @@
     <w:p/>
     <w:p>
       <w:r>
-        <w:t xml:space="preserve">Integer suscipit et orci nec rhoncus. Mauris elementum purus sit amet neque fringilla, quis condimentum mi viverra. Nunc elementum hendrerit faucibus. Aenean posuere auctor arcu, eu pellentesque metus ullamcorper non. </w:t>
+        <w:t>Integer suscipit et orci nec rhoncus. Mauris elementum purus sit amet neque fringil</w:t>
+      </w:r>
+      <w:bookmarkStart w:id="0" w:name="_GoBack"/>
+      <w:bookmarkEnd w:id="0"/>
+      <w:r>
+        <w:t xml:space="preserve">la, quis condimentum mi viverra. Nunc elementum hendrerit faucibus. Aenean posuere auctor arcu, eu pellentesque metus ullamcorper non. </w:t>
       </w:r>
     </w:p>
     <w:p/>
@@ -1938,9 +1938,8 @@
     <w:basedOn w:val="Normal"/>
     <w:uiPriority w:val="34"/>
     <w:qFormat/>
-    <w:rsid w:val="001B1F60"/>
-    <w:pPr>
-      <w:ind w:left="720"/>
+    <w:rsid w:val="00AE2BAC"/>
+    <w:pPr>
       <w:contextualSpacing/>
     </w:pPr>
   </w:style>

</xml_diff>

<commit_message>
improvements to the Exemplar product.
</commit_message>
<xml_diff>
--- a/tests/Projects/Exemplar/sources/Naïve Styles.docx
+++ b/tests/Projects/Exemplar/sources/Naïve Styles.docx
@@ -47,6 +47,12 @@
     </w:p>
     <w:p/>
     <w:p>
+      <w:r>
+        <w:t xml:space="preserve">Lorem ipsum dolor sit amet, consectetur adipiscing elit. Quisque varius tincidunt elit, a sodales justo interdum vel. Aenean tristique eget diam vel sollicitudin. Donec eget dolor at mauris sollicitudin rutrum. Vivamus suscipit elit eu massa laoreet posuere. Etiam iaculis tincidunt felis, sed consequat dolor rutrum vitae. Vestibulum ante ipsum primis in faucibus orci luctus et ultrices posuere cubilia Curae; Cras egestas varius pellentesque. </w:t>
+      </w:r>
+    </w:p>
+    <w:p/>
+    <w:p>
       <w:pPr>
         <w:pStyle w:val="Heading2"/>
       </w:pPr>
@@ -62,7 +68,7 @@
         <w:rPr>
           <w:b/>
         </w:rPr>
-        <w:t>Neque</w:t>
+        <w:t>Bold</w:t>
       </w:r>
       <w:r>
         <w:t xml:space="preserve"> </w:t>
@@ -71,7 +77,7 @@
         <w:rPr>
           <w:i/>
         </w:rPr>
-        <w:t>porro</w:t>
+        <w:t>Italic</w:t>
       </w:r>
       <w:r>
         <w:t xml:space="preserve"> </w:t>
@@ -81,16 +87,30 @@
           <w:b/>
           <w:i/>
         </w:rPr>
-        <w:t>quisquam</w:t>
-      </w:r>
-      <w:r>
+        <w:t>Bold</w:t>
+      </w:r>
+      <w:r>
+        <w:rPr>
+          <w:b/>
+          <w:i/>
+        </w:rPr>
         <w:t xml:space="preserve"> </w:t>
       </w:r>
       <w:r>
         <w:rPr>
+          <w:b/>
+          <w:i/>
+        </w:rPr>
+        <w:t>Italic</w:t>
+      </w:r>
+      <w:r>
+        <w:t xml:space="preserve"> </w:t>
+      </w:r>
+      <w:r>
+        <w:rPr>
           <w:vertAlign w:val="superscript"/>
         </w:rPr>
-        <w:t>est</w:t>
+        <w:t>Superscript</w:t>
       </w:r>
       <w:r>
         <w:t xml:space="preserve"> </w:t>
@@ -100,7 +120,14 @@
           <w:b/>
           <w:vertAlign w:val="subscript"/>
         </w:rPr>
-        <w:t>qui</w:t>
+        <w:t>Bold</w:t>
+      </w:r>
+      <w:r>
+        <w:rPr>
+          <w:b/>
+          <w:vertAlign w:val="subscript"/>
+        </w:rPr>
+        <w:t xml:space="preserve"> Subscript</w:t>
       </w:r>
       <w:r>
         <w:t xml:space="preserve"> </w:t>
@@ -109,7 +136,7 @@
         <w:rPr>
           <w:u w:val="single"/>
         </w:rPr>
-        <w:t>dolorem</w:t>
+        <w:t>Underline</w:t>
       </w:r>
       <w:r>
         <w:t xml:space="preserve"> </w:t>
@@ -118,25 +145,61 @@
         <w:rPr>
           <w:u w:val="double"/>
         </w:rPr>
-        <w:t>ipsum</w:t>
-      </w:r>
-      <w:r>
+        <w:t>Double</w:t>
+      </w:r>
+      <w:r>
+        <w:rPr>
+          <w:u w:val="double"/>
+        </w:rPr>
         <w:t xml:space="preserve"> </w:t>
       </w:r>
       <w:r>
         <w:rPr>
+          <w:u w:val="double"/>
+        </w:rPr>
+        <w:t>Underline</w:t>
+      </w:r>
+      <w:r>
+        <w:t xml:space="preserve"> </w:t>
+      </w:r>
+      <w:r>
+        <w:rPr>
           <w:u w:val="words"/>
         </w:rPr>
-        <w:t>quia</w:t>
-      </w:r>
-      <w:r>
+        <w:t>Word</w:t>
+      </w:r>
+      <w:r>
+        <w:rPr>
+          <w:u w:val="words"/>
+        </w:rPr>
         <w:t xml:space="preserve"> </w:t>
       </w:r>
       <w:r>
         <w:rPr>
+          <w:u w:val="words"/>
+        </w:rPr>
+        <w:t>Underline</w:t>
+      </w:r>
+      <w:r>
+        <w:t xml:space="preserve"> </w:t>
+      </w:r>
+      <w:r>
+        <w:rPr>
           <w:smallCaps/>
         </w:rPr>
-        <w:t>dolor</w:t>
+        <w:t>Small</w:t>
+      </w:r>
+      <w:r>
+        <w:rPr>
+          <w:smallCaps/>
+        </w:rPr>
+        <w:t xml:space="preserve"> C</w:t>
+      </w:r>
+      <w:r>
+        <w:rPr>
+          <w:smallCaps/>
+        </w:rPr>
+        <w:t>aps</w:t>
       </w:r>
       <w:r>
         <w:t xml:space="preserve"> </w:t>
@@ -145,7 +208,7 @@
         <w:rPr>
           <w:strike/>
         </w:rPr>
-        <w:t>sit</w:t>
+        <w:t>Strikethrough</w:t>
       </w:r>
       <w:r>
         <w:t xml:space="preserve"> </w:t>
@@ -154,7 +217,19 @@
         <w:rPr>
           <w:dstrike/>
         </w:rPr>
-        <w:t>amet</w:t>
+        <w:t>Double</w:t>
+      </w:r>
+      <w:r>
+        <w:rPr>
+          <w:dstrike/>
+        </w:rPr>
+        <w:t xml:space="preserve"> </w:t>
+      </w:r>
+      <w:r>
+        <w:rPr>
+          <w:dstrike/>
+        </w:rPr>
+        <w:t>Strikethrough</w:t>
       </w:r>
       <w:r>
         <w:t xml:space="preserve">, </w:t>
@@ -163,22 +238,34 @@
         <w:rPr>
           <w:vanish/>
         </w:rPr>
-        <w:t>consectetur,</w:t>
+        <w:t>Hidden</w:t>
       </w:r>
       <w:r>
         <w:rPr>
           <w:vanish/>
         </w:rPr>
+        <w:t>,</w:t>
+      </w:r>
+      <w:r>
+        <w:rPr>
+          <w:vanish/>
+        </w:rPr>
         <w:t xml:space="preserve"> </w:t>
       </w:r>
       <w:r>
         <w:rPr>
           <w:caps/>
         </w:rPr>
-        <w:t>adipisci</w:t>
-      </w:r>
-      <w:r>
-        <w:t xml:space="preserve"> velit...”</w:t>
+        <w:t>All-Caps</w:t>
+      </w:r>
+      <w:r>
+        <w:t xml:space="preserve"> </w:t>
+      </w:r>
+      <w:r>
+        <w:t>Roman</w:t>
+      </w:r>
+      <w:r>
+        <w:t>...”</w:t>
       </w:r>
       <w:r>
         <w:t xml:space="preserve"> [line break]</w:t>
@@ -193,16 +280,16 @@
         <w:rPr>
           <w:highlight w:val="yellow"/>
         </w:rPr>
-        <w:t>There</w:t>
-      </w:r>
-      <w:r>
-        <w:t xml:space="preserve"> is </w:t>
+        <w:t>Highlight</w:t>
+      </w:r>
+      <w:r>
+        <w:t xml:space="preserve"> </w:t>
       </w:r>
       <w:r>
         <w:rPr>
           <w:color w:val="FF0000"/>
         </w:rPr>
-        <w:t>no</w:t>
+        <w:t>Red</w:t>
       </w:r>
       <w:r>
         <w:t xml:space="preserve"> </w:t>
@@ -211,7 +298,7 @@
         <w:rPr>
           <w:color w:val="929292"/>
         </w:rPr>
-        <w:t>one</w:t>
+        <w:t>Light-Grey</w:t>
       </w:r>
       <w:r>
         <w:t xml:space="preserve"> </w:t>
@@ -220,7 +307,7 @@
         <w:rPr>
           <w:color w:val="817793"/>
         </w:rPr>
-        <w:t>who</w:t>
+        <w:t>Medium-Grey</w:t>
       </w:r>
       <w:r>
         <w:t xml:space="preserve"> </w:t>
@@ -228,12 +315,68 @@
       <w:r>
         <w:rPr>
           <w:color w:val="FFFFFF" w:themeColor="background1"/>
-          <w:highlight w:val="blue"/>
-        </w:rPr>
-        <w:t>loves</w:t>
-      </w:r>
-      <w:r>
-        <w:t xml:space="preserve"> pain itself,</w:t>
+          <w:shd w:val="clear" w:color="auto" w:fill="0432FF"/>
+        </w:rPr>
+        <w:t>White</w:t>
+      </w:r>
+      <w:r>
+        <w:rPr>
+          <w:color w:val="FFFFFF" w:themeColor="background1"/>
+          <w:shd w:val="clear" w:color="auto" w:fill="0432FF"/>
+        </w:rPr>
+        <w:t xml:space="preserve"> </w:t>
+      </w:r>
+      <w:r>
+        <w:rPr>
+          <w:color w:val="FFFFFF" w:themeColor="background1"/>
+          <w:shd w:val="clear" w:color="auto" w:fill="0432FF"/>
+        </w:rPr>
+        <w:t>with</w:t>
+      </w:r>
+      <w:r>
+        <w:rPr>
+          <w:color w:val="FFFFFF" w:themeColor="background1"/>
+          <w:shd w:val="clear" w:color="auto" w:fill="0432FF"/>
+        </w:rPr>
+        <w:t xml:space="preserve"> </w:t>
+      </w:r>
+      <w:r>
+        <w:rPr>
+          <w:color w:val="FFFFFF" w:themeColor="background1"/>
+          <w:shd w:val="clear" w:color="auto" w:fill="0432FF"/>
+        </w:rPr>
+        <w:t>Blue</w:t>
+      </w:r>
+      <w:r>
+        <w:rPr>
+          <w:color w:val="FFFFFF" w:themeColor="background1"/>
+          <w:shd w:val="clear" w:color="auto" w:fill="0432FF"/>
+        </w:rPr>
+        <w:t xml:space="preserve"> </w:t>
+      </w:r>
+      <w:r>
+        <w:rPr>
+          <w:color w:val="FFFFFF" w:themeColor="background1"/>
+          <w:shd w:val="clear" w:color="auto" w:fill="0432FF"/>
+        </w:rPr>
+        <w:t>Backgro</w:t>
+      </w:r>
+      <w:r>
+        <w:rPr>
+          <w:color w:val="FFFFFF" w:themeColor="background1"/>
+          <w:shd w:val="clear" w:color="auto" w:fill="0432FF"/>
+        </w:rPr>
+        <w:t>u</w:t>
+      </w:r>
+      <w:r>
+        <w:rPr>
+          <w:color w:val="FFFFFF" w:themeColor="background1"/>
+          <w:shd w:val="clear" w:color="auto" w:fill="0432FF"/>
+        </w:rPr>
+        <w:t>nd</w:t>
+      </w:r>
+      <w:r>
+        <w:t>.”</w:t>
       </w:r>
       <w:r>
         <w:rPr>
@@ -241,18 +384,9 @@
         </w:rPr>
         <w:footnoteReference w:id="2"/>
       </w:r>
-      <w:r>
-        <w:t xml:space="preserve"> who seeks after it and wants to have it, simply because it is pain...”</w:t>
-      </w:r>
     </w:p>
     <w:p/>
     <w:p>
-      <w:r>
-        <w:t xml:space="preserve">Lorem ipsum dolor sit amet, consectetur adipiscing elit. Quisque varius tincidunt elit, a sodales justo interdum vel. Aenean tristique eget diam vel sollicitudin. Donec eget dolor at mauris sollicitudin rutrum. Vivamus suscipit elit eu massa laoreet posuere. Etiam iaculis tincidunt felis, sed consequat dolor rutrum vitae. Vestibulum ante ipsum primis in faucibus orci luctus et ultrices posuere cubilia Curae; Cras egestas varius pellentesque. </w:t>
-      </w:r>
-    </w:p>
-    <w:p/>
-    <w:p>
       <w:pPr>
         <w:pStyle w:val="Heading2"/>
       </w:pPr>
@@ -270,7 +404,13 @@
     </w:p>
     <w:p>
       <w:r>
-        <w:t>The following should be an unordered list.</w:t>
+        <w:t>The following should be an unordered</w:t>
+      </w:r>
+      <w:r>
+        <w:t xml:space="preserve"> (bulleted)</w:t>
+      </w:r>
+      <w:r>
+        <w:t xml:space="preserve"> list.</w:t>
       </w:r>
     </w:p>
     <w:p/>
@@ -327,7 +467,13 @@
     </w:p>
     <w:p>
       <w:r>
-        <w:t>The following should be an ordered list.</w:t>
+        <w:t>The following should be an ordered</w:t>
+      </w:r>
+      <w:r>
+        <w:t xml:space="preserve"> (numbered)</w:t>
+      </w:r>
+      <w:r>
+        <w:t xml:space="preserve"> list.</w:t>
       </w:r>
     </w:p>
     <w:p/>
@@ -367,6 +513,227 @@
       <w:r>
         <w:t>Etiam at ligula at dui iaculis imperdiet sit amet eu ante.</w:t>
       </w:r>
+    </w:p>
+    <w:p>
+      <w:pPr>
+        <w:pStyle w:val="Heading3"/>
+      </w:pPr>
+      <w:r>
+        <w:t>Nested Lists</w:t>
+      </w:r>
+    </w:p>
+    <w:p>
+      <w:r>
+        <w:t>The following should be a two-level numbered list</w:t>
+      </w:r>
+      <w:r>
+        <w:t>:</w:t>
+      </w:r>
+    </w:p>
+    <w:p/>
+    <w:p>
+      <w:pPr>
+        <w:pStyle w:val="ListParagraph"/>
+        <w:numPr>
+          <w:ilvl w:val="0"/>
+          <w:numId w:val="28"/>
+        </w:numPr>
+      </w:pPr>
+      <w:r>
+        <w:t>Item 1.</w:t>
+      </w:r>
+    </w:p>
+    <w:p>
+      <w:pPr>
+        <w:pStyle w:val="ListParagraph"/>
+        <w:numPr>
+          <w:ilvl w:val="1"/>
+          <w:numId w:val="28"/>
+        </w:numPr>
+      </w:pPr>
+      <w:r>
+        <w:t>Item 1.a.</w:t>
+      </w:r>
+    </w:p>
+    <w:p>
+      <w:pPr>
+        <w:pStyle w:val="ListParagraph"/>
+        <w:numPr>
+          <w:ilvl w:val="1"/>
+          <w:numId w:val="28"/>
+        </w:numPr>
+      </w:pPr>
+      <w:r>
+        <w:t>Item 1.b.</w:t>
+      </w:r>
+    </w:p>
+    <w:p>
+      <w:pPr>
+        <w:pStyle w:val="ListParagraph"/>
+        <w:numPr>
+          <w:ilvl w:val="0"/>
+          <w:numId w:val="28"/>
+        </w:numPr>
+      </w:pPr>
+      <w:r>
+        <w:t>Item 2</w:t>
+      </w:r>
+      <w:r>
+        <w:t>.</w:t>
+      </w:r>
+    </w:p>
+    <w:p>
+      <w:pPr>
+        <w:pStyle w:val="ListParagraph"/>
+        <w:numPr>
+          <w:ilvl w:val="1"/>
+          <w:numId w:val="28"/>
+        </w:numPr>
+      </w:pPr>
+      <w:r>
+        <w:t xml:space="preserve">Item </w:t>
+      </w:r>
+      <w:r>
+        <w:t>2</w:t>
+      </w:r>
+      <w:r>
+        <w:t>.a.</w:t>
+      </w:r>
+    </w:p>
+    <w:p>
+      <w:pPr>
+        <w:pStyle w:val="ListParagraph"/>
+        <w:numPr>
+          <w:ilvl w:val="1"/>
+          <w:numId w:val="28"/>
+        </w:numPr>
+      </w:pPr>
+      <w:r>
+        <w:t xml:space="preserve">Item </w:t>
+      </w:r>
+      <w:r>
+        <w:t>2</w:t>
+      </w:r>
+      <w:r>
+        <w:t>.b.</w:t>
+      </w:r>
+    </w:p>
+    <w:p>
+      <w:pPr>
+        <w:pStyle w:val="ListParagraph"/>
+        <w:numPr>
+          <w:ilvl w:val="0"/>
+          <w:numId w:val="28"/>
+        </w:numPr>
+      </w:pPr>
+      <w:r>
+        <w:t>Item 3</w:t>
+      </w:r>
+      <w:r>
+        <w:t>.</w:t>
+      </w:r>
+    </w:p>
+    <w:p/>
+    <w:p>
+      <w:r>
+        <w:t>And here we should have a numbered list inside each item of a bulleted list.</w:t>
+      </w:r>
+    </w:p>
+    <w:p/>
+    <w:p>
+      <w:pPr>
+        <w:pStyle w:val="ListParagraph"/>
+        <w:numPr>
+          <w:ilvl w:val="0"/>
+          <w:numId w:val="30"/>
+        </w:numPr>
+      </w:pPr>
+      <w:r>
+        <w:t>Bullet 1</w:t>
+      </w:r>
+    </w:p>
+    <w:p>
+      <w:pPr>
+        <w:pStyle w:val="ListParagraph"/>
+        <w:numPr>
+          <w:ilvl w:val="1"/>
+          <w:numId w:val="30"/>
+        </w:numPr>
+      </w:pPr>
+      <w:r>
+        <w:t>Bullet 1 Item 1</w:t>
+      </w:r>
+    </w:p>
+    <w:p>
+      <w:pPr>
+        <w:pStyle w:val="ListParagraph"/>
+        <w:numPr>
+          <w:ilvl w:val="1"/>
+          <w:numId w:val="30"/>
+        </w:numPr>
+      </w:pPr>
+      <w:r>
+        <w:t>Bullet 1 Item 2</w:t>
+      </w:r>
+    </w:p>
+    <w:p>
+      <w:pPr>
+        <w:pStyle w:val="ListParagraph"/>
+        <w:numPr>
+          <w:ilvl w:val="0"/>
+          <w:numId w:val="30"/>
+        </w:numPr>
+      </w:pPr>
+      <w:r>
+        <w:t>Bullet 2</w:t>
+      </w:r>
+    </w:p>
+    <w:p>
+      <w:pPr>
+        <w:pStyle w:val="ListParagraph"/>
+        <w:numPr>
+          <w:ilvl w:val="1"/>
+          <w:numId w:val="30"/>
+        </w:numPr>
+      </w:pPr>
+      <w:r>
+        <w:t>Bullet 2 Item 1</w:t>
+      </w:r>
+    </w:p>
+    <w:p>
+      <w:pPr>
+        <w:pStyle w:val="ListParagraph"/>
+        <w:numPr>
+          <w:ilvl w:val="1"/>
+          <w:numId w:val="30"/>
+        </w:numPr>
+      </w:pPr>
+      <w:r>
+        <w:t>Bullet 2 Item 2</w:t>
+      </w:r>
+    </w:p>
+    <w:p>
+      <w:pPr>
+        <w:pStyle w:val="ListParagraph"/>
+        <w:numPr>
+          <w:ilvl w:val="0"/>
+          <w:numId w:val="30"/>
+        </w:numPr>
+      </w:pPr>
+      <w:r>
+        <w:t>Bullet 3</w:t>
+      </w:r>
+    </w:p>
+    <w:p/>
+    <w:p>
+      <w:r>
+        <w:t xml:space="preserve">If that </w:t>
+      </w:r>
+      <w:r>
+        <w:t>works, we should be in business.</w:t>
+      </w:r>
+      <w:bookmarkStart w:id="0" w:name="_GoBack"/>
+      <w:bookmarkEnd w:id="0"/>
     </w:p>
     <w:p/>
     <w:p>
@@ -410,6 +777,7 @@
       <w:r>
         <w:rPr>
           <w:noProof/>
+          <w:lang w:bidi="ar-SA"/>
         </w:rPr>
         <w:drawing>
           <wp:inline distT="0" distB="0" distL="0" distR="0" wp14:anchorId="6CEE943A" wp14:editId="66E45A3E">
@@ -496,9 +864,9 @@
         <w:tblLook w:val="04A0" w:firstRow="1" w:lastRow="0" w:firstColumn="1" w:lastColumn="0" w:noHBand="0" w:noVBand="1"/>
       </w:tblPr>
       <w:tblGrid>
-        <w:gridCol w:w="3116"/>
-        <w:gridCol w:w="3117"/>
-        <w:gridCol w:w="3117"/>
+        <w:gridCol w:w="3041"/>
+        <w:gridCol w:w="3044"/>
+        <w:gridCol w:w="3044"/>
       </w:tblGrid>
       <w:tr>
         <w:tc>
@@ -597,6 +965,9 @@
     </w:tbl>
     <w:p/>
     <w:sectPr>
+      <w:footnotePr>
+        <w:numRestart w:val="eachSect"/>
+      </w:footnotePr>
       <w:endnotePr>
         <w:numFmt w:val="lowerLetter"/>
       </w:endnotePr>
@@ -645,8 +1016,6 @@
       <w:pPr>
         <w:pStyle w:val="EndnoteText"/>
       </w:pPr>
-      <w:bookmarkStart w:id="0" w:name="_GoBack"/>
-      <w:bookmarkEnd w:id="0"/>
       <w:r>
         <w:rPr>
           <w:rStyle w:val="EndnoteReference"/>
@@ -654,13 +1023,13 @@
         <w:endnoteRef/>
       </w:r>
       <w:r>
-        <w:t xml:space="preserve"> Endnote one </w:t>
-      </w:r>
-      <w:r>
-        <w:t>in the middle</w:t>
-      </w:r>
-      <w:r>
-        <w:t xml:space="preserve"> of a paragraph.</w:t>
+        <w:t xml:space="preserve"> Endnote </w:t>
+      </w:r>
+      <w:r>
+        <w:t>1</w:t>
+      </w:r>
+      <w:r>
+        <w:t xml:space="preserve"> in the middle of a paragraph.</w:t>
       </w:r>
     </w:p>
   </w:endnote>
@@ -676,7 +1045,13 @@
         <w:endnoteRef/>
       </w:r>
       <w:r>
-        <w:t xml:space="preserve"> Endnote two at the end of a heading</w:t>
+        <w:t xml:space="preserve"> Endnote </w:t>
+      </w:r>
+      <w:r>
+        <w:t>2</w:t>
+      </w:r>
+      <w:r>
+        <w:t xml:space="preserve"> at the end of a heading</w:t>
       </w:r>
     </w:p>
   </w:endnote>
@@ -692,7 +1067,13 @@
         <w:endnoteRef/>
       </w:r>
       <w:r>
-        <w:t xml:space="preserve"> Endnote three in a table.</w:t>
+        <w:t xml:space="preserve"> Endnote </w:t>
+      </w:r>
+      <w:r>
+        <w:t>3</w:t>
+      </w:r>
+      <w:r>
+        <w:t xml:space="preserve"> in a table.</w:t>
       </w:r>
     </w:p>
   </w:endnote>
@@ -733,7 +1114,13 @@
         <w:footnoteRef/>
       </w:r>
       <w:r>
-        <w:t xml:space="preserve"> Footnote one at the end of a heading. </w:t>
+        <w:t xml:space="preserve"> Footnote </w:t>
+      </w:r>
+      <w:r>
+        <w:t>1</w:t>
+      </w:r>
+      <w:r>
+        <w:t xml:space="preserve"> at the end of a heading. </w:t>
       </w:r>
     </w:p>
   </w:footnote>
@@ -749,7 +1136,13 @@
         <w:footnoteRef/>
       </w:r>
       <w:r>
-        <w:t xml:space="preserve"> Footnote two in the middle of a paragraph.</w:t>
+        <w:t xml:space="preserve"> Footnote </w:t>
+      </w:r>
+      <w:r>
+        <w:t>2</w:t>
+      </w:r>
+      <w:r>
+        <w:t xml:space="preserve"> in the middle of a paragraph.</w:t>
       </w:r>
     </w:p>
   </w:footnote>
@@ -765,7 +1158,13 @@
         <w:footnoteRef/>
       </w:r>
       <w:r>
-        <w:t xml:space="preserve"> Footnote three in a table.</w:t>
+        <w:t xml:space="preserve"> Footnote </w:t>
+      </w:r>
+      <w:r>
+        <w:t>3</w:t>
+      </w:r>
+      <w:r>
+        <w:t xml:space="preserve"> in a table.</w:t>
       </w:r>
     </w:p>
   </w:footnote>
@@ -1066,6 +1465,119 @@
     </w:lvl>
   </w:abstractNum>
   <w:abstractNum w:abstractNumId="7">
+    <w:nsid w:val="32CE492C"/>
+    <w:multiLevelType w:val="hybridMultilevel"/>
+    <w:tmpl w:val="17F68EB4"/>
+    <w:lvl w:ilvl="0" w:tplc="04090001">
+      <w:start w:val="1"/>
+      <w:numFmt w:val="bullet"/>
+      <w:lvlText w:val=""/>
+      <w:lvlJc w:val="left"/>
+      <w:pPr>
+        <w:ind w:left="720" w:hanging="360"/>
+      </w:pPr>
+      <w:rPr>
+        <w:rFonts w:ascii="Symbol" w:hAnsi="Symbol" w:hint="default"/>
+      </w:rPr>
+    </w:lvl>
+    <w:lvl w:ilvl="1" w:tplc="0409000F">
+      <w:start w:val="1"/>
+      <w:numFmt w:val="decimal"/>
+      <w:lvlText w:val="%2."/>
+      <w:lvlJc w:val="left"/>
+      <w:pPr>
+        <w:ind w:left="1440" w:hanging="360"/>
+      </w:pPr>
+      <w:rPr>
+        <w:rFonts w:hint="default"/>
+      </w:rPr>
+    </w:lvl>
+    <w:lvl w:ilvl="2" w:tplc="04090005" w:tentative="1">
+      <w:start w:val="1"/>
+      <w:numFmt w:val="bullet"/>
+      <w:lvlText w:val=""/>
+      <w:lvlJc w:val="left"/>
+      <w:pPr>
+        <w:ind w:left="2160" w:hanging="360"/>
+      </w:pPr>
+      <w:rPr>
+        <w:rFonts w:ascii="Wingdings" w:hAnsi="Wingdings" w:hint="default"/>
+      </w:rPr>
+    </w:lvl>
+    <w:lvl w:ilvl="3" w:tplc="04090001" w:tentative="1">
+      <w:start w:val="1"/>
+      <w:numFmt w:val="bullet"/>
+      <w:lvlText w:val=""/>
+      <w:lvlJc w:val="left"/>
+      <w:pPr>
+        <w:ind w:left="2880" w:hanging="360"/>
+      </w:pPr>
+      <w:rPr>
+        <w:rFonts w:ascii="Symbol" w:hAnsi="Symbol" w:hint="default"/>
+      </w:rPr>
+    </w:lvl>
+    <w:lvl w:ilvl="4" w:tplc="04090003" w:tentative="1">
+      <w:start w:val="1"/>
+      <w:numFmt w:val="bullet"/>
+      <w:lvlText w:val="o"/>
+      <w:lvlJc w:val="left"/>
+      <w:pPr>
+        <w:ind w:left="3600" w:hanging="360"/>
+      </w:pPr>
+      <w:rPr>
+        <w:rFonts w:ascii="Courier New" w:hAnsi="Courier New" w:cs="Courier New" w:hint="default"/>
+      </w:rPr>
+    </w:lvl>
+    <w:lvl w:ilvl="5" w:tplc="04090005" w:tentative="1">
+      <w:start w:val="1"/>
+      <w:numFmt w:val="bullet"/>
+      <w:lvlText w:val=""/>
+      <w:lvlJc w:val="left"/>
+      <w:pPr>
+        <w:ind w:left="4320" w:hanging="360"/>
+      </w:pPr>
+      <w:rPr>
+        <w:rFonts w:ascii="Wingdings" w:hAnsi="Wingdings" w:hint="default"/>
+      </w:rPr>
+    </w:lvl>
+    <w:lvl w:ilvl="6" w:tplc="04090001" w:tentative="1">
+      <w:start w:val="1"/>
+      <w:numFmt w:val="bullet"/>
+      <w:lvlText w:val=""/>
+      <w:lvlJc w:val="left"/>
+      <w:pPr>
+        <w:ind w:left="5040" w:hanging="360"/>
+      </w:pPr>
+      <w:rPr>
+        <w:rFonts w:ascii="Symbol" w:hAnsi="Symbol" w:hint="default"/>
+      </w:rPr>
+    </w:lvl>
+    <w:lvl w:ilvl="7" w:tplc="04090003" w:tentative="1">
+      <w:start w:val="1"/>
+      <w:numFmt w:val="bullet"/>
+      <w:lvlText w:val="o"/>
+      <w:lvlJc w:val="left"/>
+      <w:pPr>
+        <w:ind w:left="5760" w:hanging="360"/>
+      </w:pPr>
+      <w:rPr>
+        <w:rFonts w:ascii="Courier New" w:hAnsi="Courier New" w:cs="Courier New" w:hint="default"/>
+      </w:rPr>
+    </w:lvl>
+    <w:lvl w:ilvl="8" w:tplc="04090005" w:tentative="1">
+      <w:start w:val="1"/>
+      <w:numFmt w:val="bullet"/>
+      <w:lvlText w:val=""/>
+      <w:lvlJc w:val="left"/>
+      <w:pPr>
+        <w:ind w:left="6480" w:hanging="360"/>
+      </w:pPr>
+      <w:rPr>
+        <w:rFonts w:ascii="Wingdings" w:hAnsi="Wingdings" w:hint="default"/>
+      </w:rPr>
+    </w:lvl>
+  </w:abstractNum>
+  <w:abstractNum w:abstractNumId="8">
     <w:nsid w:val="36C9053E"/>
     <w:multiLevelType w:val="hybridMultilevel"/>
     <w:tmpl w:val="8138B8AA"/>
@@ -1177,6 +1689,181 @@
       <w:rPr>
         <w:rFonts w:ascii="Wingdings" w:hAnsi="Wingdings" w:hint="default"/>
       </w:rPr>
+    </w:lvl>
+  </w:abstractNum>
+  <w:abstractNum w:abstractNumId="9">
+    <w:nsid w:val="6FFE4499"/>
+    <w:multiLevelType w:val="hybridMultilevel"/>
+    <w:tmpl w:val="E0AE09B0"/>
+    <w:lvl w:ilvl="0" w:tplc="0409000F">
+      <w:start w:val="1"/>
+      <w:numFmt w:val="decimal"/>
+      <w:lvlText w:val="%1."/>
+      <w:lvlJc w:val="left"/>
+      <w:pPr>
+        <w:ind w:left="720" w:hanging="360"/>
+      </w:pPr>
+    </w:lvl>
+    <w:lvl w:ilvl="1" w:tplc="04090019" w:tentative="1">
+      <w:start w:val="1"/>
+      <w:numFmt w:val="lowerLetter"/>
+      <w:lvlText w:val="%2."/>
+      <w:lvlJc w:val="left"/>
+      <w:pPr>
+        <w:ind w:left="1440" w:hanging="360"/>
+      </w:pPr>
+    </w:lvl>
+    <w:lvl w:ilvl="2" w:tplc="0409001B" w:tentative="1">
+      <w:start w:val="1"/>
+      <w:numFmt w:val="lowerRoman"/>
+      <w:lvlText w:val="%3."/>
+      <w:lvlJc w:val="right"/>
+      <w:pPr>
+        <w:ind w:left="2160" w:hanging="180"/>
+      </w:pPr>
+    </w:lvl>
+    <w:lvl w:ilvl="3" w:tplc="0409000F" w:tentative="1">
+      <w:start w:val="1"/>
+      <w:numFmt w:val="decimal"/>
+      <w:lvlText w:val="%4."/>
+      <w:lvlJc w:val="left"/>
+      <w:pPr>
+        <w:ind w:left="2880" w:hanging="360"/>
+      </w:pPr>
+    </w:lvl>
+    <w:lvl w:ilvl="4" w:tplc="04090019" w:tentative="1">
+      <w:start w:val="1"/>
+      <w:numFmt w:val="lowerLetter"/>
+      <w:lvlText w:val="%5."/>
+      <w:lvlJc w:val="left"/>
+      <w:pPr>
+        <w:ind w:left="3600" w:hanging="360"/>
+      </w:pPr>
+    </w:lvl>
+    <w:lvl w:ilvl="5" w:tplc="0409001B" w:tentative="1">
+      <w:start w:val="1"/>
+      <w:numFmt w:val="lowerRoman"/>
+      <w:lvlText w:val="%6."/>
+      <w:lvlJc w:val="right"/>
+      <w:pPr>
+        <w:ind w:left="4320" w:hanging="180"/>
+      </w:pPr>
+    </w:lvl>
+    <w:lvl w:ilvl="6" w:tplc="0409000F" w:tentative="1">
+      <w:start w:val="1"/>
+      <w:numFmt w:val="decimal"/>
+      <w:lvlText w:val="%7."/>
+      <w:lvlJc w:val="left"/>
+      <w:pPr>
+        <w:ind w:left="5040" w:hanging="360"/>
+      </w:pPr>
+    </w:lvl>
+    <w:lvl w:ilvl="7" w:tplc="04090019" w:tentative="1">
+      <w:start w:val="1"/>
+      <w:numFmt w:val="lowerLetter"/>
+      <w:lvlText w:val="%8."/>
+      <w:lvlJc w:val="left"/>
+      <w:pPr>
+        <w:ind w:left="5760" w:hanging="360"/>
+      </w:pPr>
+    </w:lvl>
+    <w:lvl w:ilvl="8" w:tplc="0409001B" w:tentative="1">
+      <w:start w:val="1"/>
+      <w:numFmt w:val="lowerRoman"/>
+      <w:lvlText w:val="%9."/>
+      <w:lvlJc w:val="right"/>
+      <w:pPr>
+        <w:ind w:left="6480" w:hanging="180"/>
+      </w:pPr>
+    </w:lvl>
+  </w:abstractNum>
+  <w:abstractNum w:abstractNumId="10">
+    <w:nsid w:val="74386531"/>
+    <w:multiLevelType w:val="hybridMultilevel"/>
+    <w:tmpl w:val="CEB230AE"/>
+    <w:lvl w:ilvl="0" w:tplc="0409000F">
+      <w:start w:val="1"/>
+      <w:numFmt w:val="decimal"/>
+      <w:lvlText w:val="%1."/>
+      <w:lvlJc w:val="left"/>
+      <w:pPr>
+        <w:ind w:left="720" w:hanging="360"/>
+      </w:pPr>
+      <w:rPr>
+        <w:rFonts w:hint="default"/>
+      </w:rPr>
+    </w:lvl>
+    <w:lvl w:ilvl="1" w:tplc="04090019">
+      <w:start w:val="1"/>
+      <w:numFmt w:val="lowerLetter"/>
+      <w:lvlText w:val="%2."/>
+      <w:lvlJc w:val="left"/>
+      <w:pPr>
+        <w:ind w:left="1440" w:hanging="360"/>
+      </w:pPr>
+    </w:lvl>
+    <w:lvl w:ilvl="2" w:tplc="0409001B" w:tentative="1">
+      <w:start w:val="1"/>
+      <w:numFmt w:val="lowerRoman"/>
+      <w:lvlText w:val="%3."/>
+      <w:lvlJc w:val="right"/>
+      <w:pPr>
+        <w:ind w:left="2160" w:hanging="180"/>
+      </w:pPr>
+    </w:lvl>
+    <w:lvl w:ilvl="3" w:tplc="0409000F" w:tentative="1">
+      <w:start w:val="1"/>
+      <w:numFmt w:val="decimal"/>
+      <w:lvlText w:val="%4."/>
+      <w:lvlJc w:val="left"/>
+      <w:pPr>
+        <w:ind w:left="2880" w:hanging="360"/>
+      </w:pPr>
+    </w:lvl>
+    <w:lvl w:ilvl="4" w:tplc="04090019" w:tentative="1">
+      <w:start w:val="1"/>
+      <w:numFmt w:val="lowerLetter"/>
+      <w:lvlText w:val="%5."/>
+      <w:lvlJc w:val="left"/>
+      <w:pPr>
+        <w:ind w:left="3600" w:hanging="360"/>
+      </w:pPr>
+    </w:lvl>
+    <w:lvl w:ilvl="5" w:tplc="0409001B" w:tentative="1">
+      <w:start w:val="1"/>
+      <w:numFmt w:val="lowerRoman"/>
+      <w:lvlText w:val="%6."/>
+      <w:lvlJc w:val="right"/>
+      <w:pPr>
+        <w:ind w:left="4320" w:hanging="180"/>
+      </w:pPr>
+    </w:lvl>
+    <w:lvl w:ilvl="6" w:tplc="0409000F" w:tentative="1">
+      <w:start w:val="1"/>
+      <w:numFmt w:val="decimal"/>
+      <w:lvlText w:val="%7."/>
+      <w:lvlJc w:val="left"/>
+      <w:pPr>
+        <w:ind w:left="5040" w:hanging="360"/>
+      </w:pPr>
+    </w:lvl>
+    <w:lvl w:ilvl="7" w:tplc="04090019" w:tentative="1">
+      <w:start w:val="1"/>
+      <w:numFmt w:val="lowerLetter"/>
+      <w:lvlText w:val="%8."/>
+      <w:lvlJc w:val="left"/>
+      <w:pPr>
+        <w:ind w:left="5760" w:hanging="360"/>
+      </w:pPr>
+    </w:lvl>
+    <w:lvl w:ilvl="8" w:tplc="0409001B" w:tentative="1">
+      <w:start w:val="1"/>
+      <w:numFmt w:val="lowerRoman"/>
+      <w:lvlText w:val="%9."/>
+      <w:lvlJc w:val="right"/>
+      <w:pPr>
+        <w:ind w:left="6480" w:hanging="180"/>
+      </w:pPr>
     </w:lvl>
   </w:abstractNum>
   <w:num w:numId="1">
@@ -1189,13 +1876,13 @@
     <w:abstractNumId w:val="4"/>
   </w:num>
   <w:num w:numId="4">
-    <w:abstractNumId w:val="7"/>
+    <w:abstractNumId w:val="8"/>
   </w:num>
   <w:num w:numId="5">
-    <w:abstractNumId w:val="7"/>
+    <w:abstractNumId w:val="8"/>
   </w:num>
   <w:num w:numId="6">
-    <w:abstractNumId w:val="7"/>
+    <w:abstractNumId w:val="8"/>
   </w:num>
   <w:num w:numId="7">
     <w:abstractNumId w:val="2"/>
@@ -1210,10 +1897,10 @@
     <w:abstractNumId w:val="0"/>
   </w:num>
   <w:num w:numId="11">
-    <w:abstractNumId w:val="7"/>
+    <w:abstractNumId w:val="8"/>
   </w:num>
   <w:num w:numId="12">
-    <w:abstractNumId w:val="7"/>
+    <w:abstractNumId w:val="8"/>
   </w:num>
   <w:num w:numId="13">
     <w:abstractNumId w:val="2"/>
@@ -1228,7 +1915,7 @@
     <w:abstractNumId w:val="1"/>
   </w:num>
   <w:num w:numId="17">
-    <w:abstractNumId w:val="7"/>
+    <w:abstractNumId w:val="8"/>
   </w:num>
   <w:num w:numId="18">
     <w:abstractNumId w:val="3"/>
@@ -1237,28 +1924,37 @@
     <w:abstractNumId w:val="3"/>
   </w:num>
   <w:num w:numId="20">
-    <w:abstractNumId w:val="7"/>
+    <w:abstractNumId w:val="8"/>
   </w:num>
   <w:num w:numId="21">
-    <w:abstractNumId w:val="7"/>
+    <w:abstractNumId w:val="8"/>
   </w:num>
   <w:num w:numId="22">
-    <w:abstractNumId w:val="7"/>
+    <w:abstractNumId w:val="8"/>
   </w:num>
   <w:num w:numId="23">
-    <w:abstractNumId w:val="7"/>
+    <w:abstractNumId w:val="8"/>
   </w:num>
   <w:num w:numId="24">
-    <w:abstractNumId w:val="7"/>
+    <w:abstractNumId w:val="8"/>
   </w:num>
   <w:num w:numId="25">
-    <w:abstractNumId w:val="7"/>
+    <w:abstractNumId w:val="8"/>
   </w:num>
   <w:num w:numId="26">
     <w:abstractNumId w:val="6"/>
   </w:num>
   <w:num w:numId="27">
     <w:abstractNumId w:val="5"/>
+  </w:num>
+  <w:num w:numId="28">
+    <w:abstractNumId w:val="10"/>
+  </w:num>
+  <w:num w:numId="29">
+    <w:abstractNumId w:val="9"/>
+  </w:num>
+  <w:num w:numId="30">
+    <w:abstractNumId w:val="7"/>
   </w:num>
 </w:numbering>
 </file>

</xml_diff>

<commit_message>
footnote and endnote numbering is retained from Word to pub:document through to HTML & EPUB output
</commit_message>
<xml_diff>
--- a/tests/Projects/Exemplar/sources/Naïve Styles.docx
+++ b/tests/Projects/Exemplar/sources/Naïve Styles.docx
@@ -120,14 +120,7 @@
           <w:b/>
           <w:vertAlign w:val="subscript"/>
         </w:rPr>
-        <w:t>Bold</w:t>
-      </w:r>
-      <w:r>
-        <w:rPr>
-          <w:b/>
-          <w:vertAlign w:val="subscript"/>
-        </w:rPr>
-        <w:t xml:space="preserve"> Subscript</w:t>
+        <w:t>Bold Subscript</w:t>
       </w:r>
       <w:r>
         <w:t xml:space="preserve"> </w:t>
@@ -591,13 +584,7 @@
         </w:numPr>
       </w:pPr>
       <w:r>
-        <w:t xml:space="preserve">Item </w:t>
-      </w:r>
-      <w:r>
-        <w:t>2</w:t>
-      </w:r>
-      <w:r>
-        <w:t>.a.</w:t>
+        <w:t>Item 2.a.</w:t>
       </w:r>
     </w:p>
     <w:p>
@@ -609,13 +596,7 @@
         </w:numPr>
       </w:pPr>
       <w:r>
-        <w:t xml:space="preserve">Item </w:t>
-      </w:r>
-      <w:r>
-        <w:t>2</w:t>
-      </w:r>
-      <w:r>
-        <w:t>.b.</w:t>
+        <w:t>Item 2.b.</w:t>
       </w:r>
     </w:p>
     <w:p>
@@ -737,6 +718,9 @@
     <w:p>
       <w:pPr>
         <w:sectPr>
+          <w:footnotePr>
+            <w:numRestart w:val="eachSect"/>
+          </w:footnotePr>
           <w:endnotePr>
             <w:numFmt w:val="lowerLetter"/>
           </w:endnotePr>
@@ -749,16 +733,17 @@
       </w:pPr>
     </w:p>
     <w:p>
+      <w:r>
+        <w:t xml:space="preserve">Section Break. </w:t>
+      </w:r>
+      <w:r>
+        <w:t>Suspendisse aliquam ex id tellus rutrum fermentum quis ut orci. Sed ac imperdiet orci. In felis leo, maximus sed venenatis in, imperdiet nec metus. Vestibulum luctus odio vitae eros pretium iaculis. Ut nec orci iaculis, maximus ante vel, congue libero.</w:t>
+      </w:r>
+    </w:p>
+    <w:p>
       <w:bookmarkStart w:id="0" w:name="_GoBack"/>
       <w:bookmarkEnd w:id="0"/>
-      <w:r>
-        <w:t xml:space="preserve">Section Break. </w:t>
-      </w:r>
-      <w:r>
-        <w:t>Suspendisse aliquam ex id tellus rutrum fermentum quis ut orci. Sed ac imperdiet orci. In felis leo, maximus sed venenatis in, imperdiet nec metus. Vestibulum luctus odio vitae eros pretium iaculis. Ut nec orci iaculis, maximus ante vel, congue libero.</w:t>
-      </w:r>
-    </w:p>
-    <w:p/>
+    </w:p>
     <w:p>
       <w:pPr>
         <w:pStyle w:val="Heading2"/>
@@ -965,6 +950,9 @@
     </w:tbl>
     <w:p/>
     <w:sectPr>
+      <w:footnotePr>
+        <w:numRestart w:val="eachSect"/>
+      </w:footnotePr>
       <w:endnotePr>
         <w:numFmt w:val="lowerLetter"/>
       </w:endnotePr>

</xml_diff>

<commit_message>
Closes #5 – nested lists of arbitrary depth now work correctly. Yeah!
</commit_message>
<xml_diff>
--- a/tests/Projects/Exemplar/sources/Naïve Styles.docx
+++ b/tests/Projects/Exemplar/sources/Naïve Styles.docx
@@ -517,7 +517,15 @@
     </w:p>
     <w:p>
       <w:r>
-        <w:t>The following should be a two-level numbered list</w:t>
+        <w:t xml:space="preserve">The following should be a </w:t>
+      </w:r>
+      <w:r>
+        <w:t>three</w:t>
+      </w:r>
+      <w:bookmarkStart w:id="0" w:name="_GoBack"/>
+      <w:bookmarkEnd w:id="0"/>
+      <w:r>
+        <w:t>-level numbered list</w:t>
       </w:r>
       <w:r>
         <w:t>:</w:t>
@@ -546,6 +554,30 @@
       </w:pPr>
       <w:r>
         <w:t>Item 1.a.</w:t>
+      </w:r>
+    </w:p>
+    <w:p>
+      <w:pPr>
+        <w:pStyle w:val="ListParagraph"/>
+        <w:numPr>
+          <w:ilvl w:val="2"/>
+          <w:numId w:val="28"/>
+        </w:numPr>
+      </w:pPr>
+      <w:r>
+        <w:t>Item 1.a.i</w:t>
+      </w:r>
+    </w:p>
+    <w:p>
+      <w:pPr>
+        <w:pStyle w:val="ListParagraph"/>
+        <w:numPr>
+          <w:ilvl w:val="2"/>
+          <w:numId w:val="28"/>
+        </w:numPr>
+      </w:pPr>
+      <w:r>
+        <w:t>Item 1.a.ii</w:t>
       </w:r>
     </w:p>
     <w:p>
@@ -740,10 +772,7 @@
         <w:t>Suspendisse aliquam ex id tellus rutrum fermentum quis ut orci. Sed ac imperdiet orci. In felis leo, maximus sed venenatis in, imperdiet nec metus. Vestibulum luctus odio vitae eros pretium iaculis. Ut nec orci iaculis, maximus ante vel, congue libero.</w:t>
       </w:r>
     </w:p>
-    <w:p>
-      <w:bookmarkStart w:id="0" w:name="_GoBack"/>
-      <w:bookmarkEnd w:id="0"/>
-    </w:p>
+    <w:p/>
     <w:p>
       <w:pPr>
         <w:pStyle w:val="Heading2"/>
@@ -1787,7 +1816,7 @@
         <w:ind w:left="1440" w:hanging="360"/>
       </w:pPr>
     </w:lvl>
-    <w:lvl w:ilvl="2" w:tplc="0409001B" w:tentative="1">
+    <w:lvl w:ilvl="2" w:tplc="0409001B">
       <w:start w:val="1"/>
       <w:numFmt w:val="lowerRoman"/>
       <w:lvlText w:val="%3."/>

</xml_diff>

<commit_message>
improvements to the Exemplar project and global CSS
</commit_message>
<xml_diff>
--- a/tests/Projects/Exemplar/sources/Naïve Styles.docx
+++ b/tests/Projects/Exemplar/sources/Naïve Styles.docx
@@ -10,7 +10,12 @@
         <w:t>Naïve</w:t>
       </w:r>
       <w:r>
-        <w:t xml:space="preserve"> Styles</w:t>
+        <w:t xml:space="preserve"> S</w:t>
+      </w:r>
+      <w:bookmarkStart w:id="0" w:name="_GoBack"/>
+      <w:bookmarkEnd w:id="0"/>
+      <w:r>
+        <w:t>tyles</w:t>
       </w:r>
       <w:r>
         <w:rPr>
@@ -522,8 +527,6 @@
       <w:r>
         <w:t>three</w:t>
       </w:r>
-      <w:bookmarkStart w:id="0" w:name="_GoBack"/>
-      <w:bookmarkEnd w:id="0"/>
       <w:r>
         <w:t>-level numbered list</w:t>
       </w:r>
@@ -2385,10 +2388,11 @@
     <w:link w:val="Heading1Char"/>
     <w:uiPriority w:val="9"/>
     <w:qFormat/>
-    <w:rsid w:val="00EB61BD"/>
+    <w:rsid w:val="00951ABD"/>
     <w:pPr>
       <w:keepNext/>
       <w:keepLines/>
+      <w:pageBreakBefore/>
       <w:spacing w:before="360" w:after="120" w:line="480" w:lineRule="atLeast"/>
       <w:outlineLvl w:val="0"/>
     </w:pPr>
@@ -2528,7 +2532,7 @@
     <w:basedOn w:val="DefaultParagraphFont"/>
     <w:link w:val="Heading1"/>
     <w:uiPriority w:val="9"/>
-    <w:rsid w:val="00EB61BD"/>
+    <w:rsid w:val="00951ABD"/>
     <w:rPr>
       <w:rFonts w:asciiTheme="majorHAnsi" w:eastAsiaTheme="majorEastAsia" w:hAnsiTheme="majorHAnsi" w:cstheme="majorBidi"/>
       <w:sz w:val="44"/>

</xml_diff>